<commit_message>
fixes for .Rmd files
</commit_message>
<xml_diff>
--- a/analysis/paper/paper.docx
+++ b/analysis/paper/paper.docx
@@ -113,7 +113,7 @@
         <w:pStyle w:val="Date"/>
       </w:pPr>
       <w:r>
-        <w:t xml:space="preserve">09</w:t>
+        <w:t xml:space="preserve">10</w:t>
       </w:r>
       <w:r>
         <w:t xml:space="preserve"> </w:t>
@@ -268,7 +268,7 @@
         <w:pStyle w:val="BodyText"/>
       </w:pPr>
       <w:r>
-        <w:t xml:space="preserve">Keywords: keyword 1; keyword 2; keyword 3</w:t>
+        <w:t xml:space="preserve">Keywords: transcription; mRNA degradation; elongation</w:t>
       </w:r>
     </w:p>
     <w:p>
@@ -276,7 +276,7 @@
         <w:pStyle w:val="BodyText"/>
       </w:pPr>
       <w:r>
-        <w:t xml:space="preserve">Highlights: These are the highlights.</w:t>
+        <w:t xml:space="preserve">Highlights: Quantitative halflives and elongation rates for individual mRNA species.</w:t>
       </w:r>
     </w:p>
     <w:bookmarkStart w:id="23" w:name="introduction"/>
@@ -302,13 +302,43 @@
         <w:pStyle w:val="FirstParagraph"/>
       </w:pPr>
       <w:r>
-        <w:t xml:space="preserve">Here is a citation</w:t>
+        <w:t xml:space="preserve">Quantitative data regarding the rates of mRNA degradation and transcript elongation</w:t>
+      </w:r>
+      <w:r>
+        <w:t xml:space="preserve"> </w:t>
+      </w:r>
+      <w:r>
+        <w:t xml:space="preserve">are sparse. Typically, mathematical models involving these processes, use a single</w:t>
+      </w:r>
+      <w:r>
+        <w:t xml:space="preserve"> </w:t>
+      </w:r>
+      <w:r>
+        <w:t xml:space="preserve">rate constant that applies to all mRNA species. However, recent work</w:t>
       </w:r>
       <w:r>
         <w:rPr>
           <w:vertAlign w:val="superscript"/>
         </w:rPr>
         <w:t xml:space="preserve">1</w:t>
+      </w:r>
+      <w:r>
+        <w:t xml:space="preserve"> </w:t>
+      </w:r>
+      <w:r>
+        <w:t xml:space="preserve">has shown that this assumption is not valid. As such, we focused on using some of</w:t>
+      </w:r>
+      <w:r>
+        <w:t xml:space="preserve"> </w:t>
+      </w:r>
+      <w:r>
+        <w:t xml:space="preserve">these recently collected data to visualize the distribution of individual mRNA</w:t>
+      </w:r>
+      <w:r>
+        <w:t xml:space="preserve"> </w:t>
+      </w:r>
+      <w:r>
+        <w:t xml:space="preserve">lifetimes and elongation rates.</w:t>
       </w:r>
     </w:p>
     <w:bookmarkEnd w:id="23"/>
@@ -347,6 +377,52 @@
       </w:r>
       <w:r>
         <w:t xml:space="preserve">Methods</w:t>
+      </w:r>
+    </w:p>
+    <w:p>
+      <w:pPr>
+        <w:pStyle w:val="FirstParagraph"/>
+      </w:pPr>
+      <w:r>
+        <w:t xml:space="preserve">We are using RNA-seq data that were collected in exponentially growing</w:t>
+      </w:r>
+      <w:r>
+        <w:t xml:space="preserve"> </w:t>
+      </w:r>
+      <w:r>
+        <w:rPr>
+          <w:iCs/>
+          <w:i/>
+        </w:rPr>
+        <w:t xml:space="preserve">E</w:t>
+      </w:r>
+      <w:r>
+        <w:t xml:space="preserve">.</w:t>
+      </w:r>
+      <w:r>
+        <w:t xml:space="preserve"> </w:t>
+      </w:r>
+      <w:r>
+        <w:rPr>
+          <w:iCs/>
+          <w:i/>
+        </w:rPr>
+        <w:t xml:space="preserve">coli</w:t>
+      </w:r>
+      <w:r>
+        <w:t xml:space="preserve"> </w:t>
+      </w:r>
+      <w:r>
+        <w:t xml:space="preserve">cells by Chen et al.</w:t>
+      </w:r>
+      <w:r>
+        <w:rPr>
+          <w:vertAlign w:val="superscript"/>
+        </w:rPr>
+        <w:t xml:space="preserve">1</w:t>
+      </w:r>
+      <w:r>
+        <w:t xml:space="preserve">.</w:t>
       </w:r>
     </w:p>
     <w:bookmarkEnd w:id="25"/>
@@ -604,586 +680,15 @@
         <w:pStyle w:val="FirstParagraph"/>
       </w:pPr>
       <w:r>
-        <w:t xml:space="preserve">This report was generated on 2021-12-09 12:07:39 using the following computational environment and dependencies:</w:t>
-      </w:r>
-    </w:p>
-    <w:p>
-      <w:pPr>
-        <w:pStyle w:val="SourceCode"/>
-      </w:pPr>
-      <w:r>
-        <w:rPr>
-          <w:rStyle w:val="VerbatimChar"/>
-        </w:rPr>
-        <w:t xml:space="preserve">#&gt; ─ Session info  🏌🏾  ⚛️  🟩   ─────────────────────────────────────────────────</w:t>
-      </w:r>
-      <w:r>
-        <w:br/>
-      </w:r>
-      <w:r>
-        <w:rPr>
-          <w:rStyle w:val="VerbatimChar"/>
-        </w:rPr>
-        <w:t xml:space="preserve">#&gt;  hash: person golfing: medium-dark skin tone, atom symbol, green square</w:t>
-      </w:r>
-      <w:r>
-        <w:br/>
-      </w:r>
-      <w:r>
-        <w:rPr>
-          <w:rStyle w:val="VerbatimChar"/>
-        </w:rPr>
-        <w:t xml:space="preserve">#&gt; </w:t>
-      </w:r>
-      <w:r>
-        <w:br/>
-      </w:r>
-      <w:r>
-        <w:rPr>
-          <w:rStyle w:val="VerbatimChar"/>
-        </w:rPr>
-        <w:t xml:space="preserve">#&gt;  setting  value</w:t>
-      </w:r>
-      <w:r>
-        <w:br/>
-      </w:r>
-      <w:r>
-        <w:rPr>
-          <w:rStyle w:val="VerbatimChar"/>
-        </w:rPr>
-        <w:t xml:space="preserve">#&gt;  version  R version 4.1.2 (2021-11-01)</w:t>
-      </w:r>
-      <w:r>
-        <w:br/>
-      </w:r>
-      <w:r>
-        <w:rPr>
-          <w:rStyle w:val="VerbatimChar"/>
-        </w:rPr>
-        <w:t xml:space="preserve">#&gt;  os       macOS Monterey 12.0.1</w:t>
-      </w:r>
-      <w:r>
-        <w:br/>
-      </w:r>
-      <w:r>
-        <w:rPr>
-          <w:rStyle w:val="VerbatimChar"/>
-        </w:rPr>
-        <w:t xml:space="preserve">#&gt;  system   x86_64, darwin21.1.0</w:t>
-      </w:r>
-      <w:r>
-        <w:br/>
-      </w:r>
-      <w:r>
-        <w:rPr>
-          <w:rStyle w:val="VerbatimChar"/>
-        </w:rPr>
-        <w:t xml:space="preserve">#&gt;  ui       unknown</w:t>
-      </w:r>
-      <w:r>
-        <w:br/>
-      </w:r>
-      <w:r>
-        <w:rPr>
-          <w:rStyle w:val="VerbatimChar"/>
-        </w:rPr>
-        <w:t xml:space="preserve">#&gt;  language (EN)</w:t>
-      </w:r>
-      <w:r>
-        <w:br/>
-      </w:r>
-      <w:r>
-        <w:rPr>
-          <w:rStyle w:val="VerbatimChar"/>
-        </w:rPr>
-        <w:t xml:space="preserve">#&gt;  collate  en_US.UTF-8</w:t>
-      </w:r>
-      <w:r>
-        <w:br/>
-      </w:r>
-      <w:r>
-        <w:rPr>
-          <w:rStyle w:val="VerbatimChar"/>
-        </w:rPr>
-        <w:t xml:space="preserve">#&gt;  ctype    en_US.UTF-8</w:t>
-      </w:r>
-      <w:r>
-        <w:br/>
-      </w:r>
-      <w:r>
-        <w:rPr>
-          <w:rStyle w:val="VerbatimChar"/>
-        </w:rPr>
-        <w:t xml:space="preserve">#&gt;  tz       America/Los_Angeles</w:t>
-      </w:r>
-      <w:r>
-        <w:br/>
-      </w:r>
-      <w:r>
-        <w:rPr>
-          <w:rStyle w:val="VerbatimChar"/>
-        </w:rPr>
-        <w:t xml:space="preserve">#&gt;  date     2021-12-09</w:t>
-      </w:r>
-      <w:r>
-        <w:br/>
-      </w:r>
-      <w:r>
-        <w:rPr>
-          <w:rStyle w:val="VerbatimChar"/>
-        </w:rPr>
-        <w:t xml:space="preserve">#&gt;  pandoc   2.14.0.3 @ /Applications/RStudio.app/Contents/MacOS/pandoc/ (via rmarkdown)</w:t>
-      </w:r>
-      <w:r>
-        <w:br/>
-      </w:r>
-      <w:r>
-        <w:rPr>
-          <w:rStyle w:val="VerbatimChar"/>
-        </w:rPr>
-        <w:t xml:space="preserve">#&gt; </w:t>
-      </w:r>
-      <w:r>
-        <w:br/>
-      </w:r>
-      <w:r>
-        <w:rPr>
-          <w:rStyle w:val="VerbatimChar"/>
-        </w:rPr>
-        <w:t xml:space="preserve">#&gt; ─ Packages ───────────────────────────────────────────────────────────────────</w:t>
-      </w:r>
-      <w:r>
-        <w:br/>
-      </w:r>
-      <w:r>
-        <w:rPr>
-          <w:rStyle w:val="VerbatimChar"/>
-        </w:rPr>
-        <w:t xml:space="preserve">#&gt;  package     * version date (UTC) lib source</w:t>
-      </w:r>
-      <w:r>
-        <w:br/>
-      </w:r>
-      <w:r>
-        <w:rPr>
-          <w:rStyle w:val="VerbatimChar"/>
-        </w:rPr>
-        <w:t xml:space="preserve">#&gt;  bookdown      0.24    2021-09-02 [1] CRAN (R 4.1.2)</w:t>
-      </w:r>
-      <w:r>
-        <w:br/>
-      </w:r>
-      <w:r>
-        <w:rPr>
-          <w:rStyle w:val="VerbatimChar"/>
-        </w:rPr>
-        <w:t xml:space="preserve">#&gt;  cachem        1.0.6   2021-08-19 [1] CRAN (R 4.1.2)</w:t>
-      </w:r>
-      <w:r>
-        <w:br/>
-      </w:r>
-      <w:r>
-        <w:rPr>
-          <w:rStyle w:val="VerbatimChar"/>
-        </w:rPr>
-        <w:t xml:space="preserve">#&gt;  callr         3.7.0   2021-04-20 [1] CRAN (R 4.1.2)</w:t>
-      </w:r>
-      <w:r>
-        <w:br/>
-      </w:r>
-      <w:r>
-        <w:rPr>
-          <w:rStyle w:val="VerbatimChar"/>
-        </w:rPr>
-        <w:t xml:space="preserve">#&gt;  cli           3.1.0   2021-10-27 [1] CRAN (R 4.1.2)</w:t>
-      </w:r>
-      <w:r>
-        <w:br/>
-      </w:r>
-      <w:r>
-        <w:rPr>
-          <w:rStyle w:val="VerbatimChar"/>
-        </w:rPr>
-        <w:t xml:space="preserve">#&gt;  crayon        1.4.2   2021-10-29 [1] CRAN (R 4.1.2)</w:t>
-      </w:r>
-      <w:r>
-        <w:br/>
-      </w:r>
-      <w:r>
-        <w:rPr>
-          <w:rStyle w:val="VerbatimChar"/>
-        </w:rPr>
-        <w:t xml:space="preserve">#&gt;  desc          1.4.0   2021-09-28 [1] CRAN (R 4.1.2)</w:t>
-      </w:r>
-      <w:r>
-        <w:br/>
-      </w:r>
-      <w:r>
-        <w:rPr>
-          <w:rStyle w:val="VerbatimChar"/>
-        </w:rPr>
-        <w:t xml:space="preserve">#&gt;  devtools      2.4.2   2021-06-07 [1] CRAN (R 4.1.2)</w:t>
-      </w:r>
-      <w:r>
-        <w:br/>
-      </w:r>
-      <w:r>
-        <w:rPr>
-          <w:rStyle w:val="VerbatimChar"/>
-        </w:rPr>
-        <w:t xml:space="preserve">#&gt;  digest        0.6.29  2021-12-01 [1] CRAN (R 4.1.2)</w:t>
-      </w:r>
-      <w:r>
-        <w:br/>
-      </w:r>
-      <w:r>
-        <w:rPr>
-          <w:rStyle w:val="VerbatimChar"/>
-        </w:rPr>
-        <w:t xml:space="preserve">#&gt;  ellipsis      0.3.2   2021-04-29 [1] CRAN (R 4.1.2)</w:t>
-      </w:r>
-      <w:r>
-        <w:br/>
-      </w:r>
-      <w:r>
-        <w:rPr>
-          <w:rStyle w:val="VerbatimChar"/>
-        </w:rPr>
-        <w:t xml:space="preserve">#&gt;  evaluate      0.14    2019-05-28 [1] CRAN (R 4.1.2)</w:t>
-      </w:r>
-      <w:r>
-        <w:br/>
-      </w:r>
-      <w:r>
-        <w:rPr>
-          <w:rStyle w:val="VerbatimChar"/>
-        </w:rPr>
-        <w:t xml:space="preserve">#&gt;  fastmap       1.1.0   2021-01-25 [1] CRAN (R 4.1.2)</w:t>
-      </w:r>
-      <w:r>
-        <w:br/>
-      </w:r>
-      <w:r>
-        <w:rPr>
-          <w:rStyle w:val="VerbatimChar"/>
-        </w:rPr>
-        <w:t xml:space="preserve">#&gt;  fs            1.5.0   2020-07-31 [1] CRAN (R 4.1.2)</w:t>
-      </w:r>
-      <w:r>
-        <w:br/>
-      </w:r>
-      <w:r>
-        <w:rPr>
-          <w:rStyle w:val="VerbatimChar"/>
-        </w:rPr>
-        <w:t xml:space="preserve">#&gt;  glue          1.5.1   2021-11-30 [1] CRAN (R 4.1.2)</w:t>
-      </w:r>
-      <w:r>
-        <w:br/>
-      </w:r>
-      <w:r>
-        <w:rPr>
-          <w:rStyle w:val="VerbatimChar"/>
-        </w:rPr>
-        <w:t xml:space="preserve">#&gt;  highr         0.9     2021-04-16 [1] CRAN (R 4.1.2)</w:t>
-      </w:r>
-      <w:r>
-        <w:br/>
-      </w:r>
-      <w:r>
-        <w:rPr>
-          <w:rStyle w:val="VerbatimChar"/>
-        </w:rPr>
-        <w:t xml:space="preserve">#&gt;  htmltools     0.5.2   2021-08-25 [1] CRAN (R 4.1.2)</w:t>
-      </w:r>
-      <w:r>
-        <w:br/>
-      </w:r>
-      <w:r>
-        <w:rPr>
-          <w:rStyle w:val="VerbatimChar"/>
-        </w:rPr>
-        <w:t xml:space="preserve">#&gt;  knitr         1.36    2021-09-29 [1] CRAN (R 4.1.2)</w:t>
-      </w:r>
-      <w:r>
-        <w:br/>
-      </w:r>
-      <w:r>
-        <w:rPr>
-          <w:rStyle w:val="VerbatimChar"/>
-        </w:rPr>
-        <w:t xml:space="preserve">#&gt;  lifecycle     1.0.1   2021-09-24 [1] CRAN (R 4.1.2)</w:t>
-      </w:r>
-      <w:r>
-        <w:br/>
-      </w:r>
-      <w:r>
-        <w:rPr>
-          <w:rStyle w:val="VerbatimChar"/>
-        </w:rPr>
-        <w:t xml:space="preserve">#&gt;  magrittr      2.0.1   2020-11-17 [1] CRAN (R 4.1.2)</w:t>
-      </w:r>
-      <w:r>
-        <w:br/>
-      </w:r>
-      <w:r>
-        <w:rPr>
-          <w:rStyle w:val="VerbatimChar"/>
-        </w:rPr>
-        <w:t xml:space="preserve">#&gt;  memoise       2.0.1   2021-11-26 [1] CRAN (R 4.1.2)</w:t>
-      </w:r>
-      <w:r>
-        <w:br/>
-      </w:r>
-      <w:r>
-        <w:rPr>
-          <w:rStyle w:val="VerbatimChar"/>
-        </w:rPr>
-        <w:t xml:space="preserve">#&gt;  pkgbuild      1.2.0   2020-12-15 [1] CRAN (R 4.1.2)</w:t>
-      </w:r>
-      <w:r>
-        <w:br/>
-      </w:r>
-      <w:r>
-        <w:rPr>
-          <w:rStyle w:val="VerbatimChar"/>
-        </w:rPr>
-        <w:t xml:space="preserve">#&gt;  pkgload       1.2.3   2021-10-13 [1] CRAN (R 4.1.2)</w:t>
-      </w:r>
-      <w:r>
-        <w:br/>
-      </w:r>
-      <w:r>
-        <w:rPr>
-          <w:rStyle w:val="VerbatimChar"/>
-        </w:rPr>
-        <w:t xml:space="preserve">#&gt;  prettyunits   1.1.1   2020-01-24 [1] CRAN (R 4.1.2)</w:t>
-      </w:r>
-      <w:r>
-        <w:br/>
-      </w:r>
-      <w:r>
-        <w:rPr>
-          <w:rStyle w:val="VerbatimChar"/>
-        </w:rPr>
-        <w:t xml:space="preserve">#&gt;  processx      3.5.2   2021-04-30 [1] CRAN (R 4.1.2)</w:t>
-      </w:r>
-      <w:r>
-        <w:br/>
-      </w:r>
-      <w:r>
-        <w:rPr>
-          <w:rStyle w:val="VerbatimChar"/>
-        </w:rPr>
-        <w:t xml:space="preserve">#&gt;  ps            1.6.0   2021-02-28 [1] CRAN (R 4.1.2)</w:t>
-      </w:r>
-      <w:r>
-        <w:br/>
-      </w:r>
-      <w:r>
-        <w:rPr>
-          <w:rStyle w:val="VerbatimChar"/>
-        </w:rPr>
-        <w:t xml:space="preserve">#&gt;  purrr         0.3.4   2020-04-17 [1] CRAN (R 4.1.2)</w:t>
-      </w:r>
-      <w:r>
-        <w:br/>
-      </w:r>
-      <w:r>
-        <w:rPr>
-          <w:rStyle w:val="VerbatimChar"/>
-        </w:rPr>
-        <w:t xml:space="preserve">#&gt;  R6            2.5.1   2021-08-19 [1] CRAN (R 4.1.2)</w:t>
-      </w:r>
-      <w:r>
-        <w:br/>
-      </w:r>
-      <w:r>
-        <w:rPr>
-          <w:rStyle w:val="VerbatimChar"/>
-        </w:rPr>
-        <w:t xml:space="preserve">#&gt;  remotes       2.4.1   2021-09-29 [1] CRAN (R 4.1.2)</w:t>
-      </w:r>
-      <w:r>
-        <w:br/>
-      </w:r>
-      <w:r>
-        <w:rPr>
-          <w:rStyle w:val="VerbatimChar"/>
-        </w:rPr>
-        <w:t xml:space="preserve">#&gt;  rlang         0.4.12  2021-10-18 [1] CRAN (R 4.1.2)</w:t>
-      </w:r>
-      <w:r>
-        <w:br/>
-      </w:r>
-      <w:r>
-        <w:rPr>
-          <w:rStyle w:val="VerbatimChar"/>
-        </w:rPr>
-        <w:t xml:space="preserve">#&gt;  rmarkdown     2.11    2021-09-14 [1] CRAN (R 4.1.2)</w:t>
-      </w:r>
-      <w:r>
-        <w:br/>
-      </w:r>
-      <w:r>
-        <w:rPr>
-          <w:rStyle w:val="VerbatimChar"/>
-        </w:rPr>
-        <w:t xml:space="preserve">#&gt;  rprojroot     2.0.2   2020-11-15 [1] CRAN (R 4.1.2)</w:t>
-      </w:r>
-      <w:r>
-        <w:br/>
-      </w:r>
-      <w:r>
-        <w:rPr>
-          <w:rStyle w:val="VerbatimChar"/>
-        </w:rPr>
-        <w:t xml:space="preserve">#&gt;  rstudioapi    0.13    2020-11-12 [1] CRAN (R 4.1.2)</w:t>
-      </w:r>
-      <w:r>
-        <w:br/>
-      </w:r>
-      <w:r>
-        <w:rPr>
-          <w:rStyle w:val="VerbatimChar"/>
-        </w:rPr>
-        <w:t xml:space="preserve">#&gt;  sessioninfo   1.2.1   2021-11-02 [1] CRAN (R 4.1.2)</w:t>
-      </w:r>
-      <w:r>
-        <w:br/>
-      </w:r>
-      <w:r>
-        <w:rPr>
-          <w:rStyle w:val="VerbatimChar"/>
-        </w:rPr>
-        <w:t xml:space="preserve">#&gt;  stringi       1.7.6   2021-11-29 [1] CRAN (R 4.1.2)</w:t>
-      </w:r>
-      <w:r>
-        <w:br/>
-      </w:r>
-      <w:r>
-        <w:rPr>
-          <w:rStyle w:val="VerbatimChar"/>
-        </w:rPr>
-        <w:t xml:space="preserve">#&gt;  stringr       1.4.0   2019-02-10 [1] CRAN (R 4.1.2)</w:t>
-      </w:r>
-      <w:r>
-        <w:br/>
-      </w:r>
-      <w:r>
-        <w:rPr>
-          <w:rStyle w:val="VerbatimChar"/>
-        </w:rPr>
-        <w:t xml:space="preserve">#&gt;  testthat      3.1.0   2021-10-04 [1] CRAN (R 4.1.2)</w:t>
-      </w:r>
-      <w:r>
-        <w:br/>
-      </w:r>
-      <w:r>
-        <w:rPr>
-          <w:rStyle w:val="VerbatimChar"/>
-        </w:rPr>
-        <w:t xml:space="preserve">#&gt;  usethis       2.1.3   2021-10-27 [1] CRAN (R 4.1.2)</w:t>
-      </w:r>
-      <w:r>
-        <w:br/>
-      </w:r>
-      <w:r>
-        <w:rPr>
-          <w:rStyle w:val="VerbatimChar"/>
-        </w:rPr>
-        <w:t xml:space="preserve">#&gt;  withr         2.4.3   2021-11-30 [1] CRAN (R 4.1.2)</w:t>
-      </w:r>
-      <w:r>
-        <w:br/>
-      </w:r>
-      <w:r>
-        <w:rPr>
-          <w:rStyle w:val="VerbatimChar"/>
-        </w:rPr>
-        <w:t xml:space="preserve">#&gt;  xfun          0.28    2021-11-04 [1] CRAN (R 4.1.2)</w:t>
-      </w:r>
-      <w:r>
-        <w:br/>
-      </w:r>
-      <w:r>
-        <w:rPr>
-          <w:rStyle w:val="VerbatimChar"/>
-        </w:rPr>
-        <w:t xml:space="preserve">#&gt;  yaml          2.2.1   2020-02-01 [1] CRAN (R 4.1.2)</w:t>
-      </w:r>
-      <w:r>
-        <w:br/>
-      </w:r>
-      <w:r>
-        <w:rPr>
-          <w:rStyle w:val="VerbatimChar"/>
-        </w:rPr>
-        <w:t xml:space="preserve">#&gt; </w:t>
-      </w:r>
-      <w:r>
-        <w:br/>
-      </w:r>
-      <w:r>
-        <w:rPr>
-          <w:rStyle w:val="VerbatimChar"/>
-        </w:rPr>
-        <w:t xml:space="preserve">#&gt;  [1] /usr/local/Cellar/r/4.1.2/lib/R/library</w:t>
-      </w:r>
-      <w:r>
-        <w:br/>
-      </w:r>
-      <w:r>
-        <w:rPr>
-          <w:rStyle w:val="VerbatimChar"/>
-        </w:rPr>
-        <w:t xml:space="preserve">#&gt; </w:t>
-      </w:r>
-      <w:r>
-        <w:br/>
-      </w:r>
-      <w:r>
-        <w:rPr>
-          <w:rStyle w:val="VerbatimChar"/>
-        </w:rPr>
-        <w:t xml:space="preserve">#&gt; ──────────────────────────────────────────────────────────────────────────────</w:t>
-      </w:r>
-    </w:p>
-    <w:p>
-      <w:pPr>
-        <w:pStyle w:val="FirstParagraph"/>
+        <w:t xml:space="preserve">This report was generated on 2021-12-10 10:28:16 using the following computational environment and dependencies:</w:t>
+      </w:r>
+    </w:p>
+    <w:p>
+      <w:pPr>
+        <w:pStyle w:val="BodyText"/>
       </w:pPr>
       <w:r>
         <w:t xml:space="preserve">The current Git commit details are:</w:t>
-      </w:r>
-    </w:p>
-    <w:p>
-      <w:pPr>
-        <w:pStyle w:val="SourceCode"/>
-      </w:pPr>
-      <w:r>
-        <w:rPr>
-          <w:rStyle w:val="VerbatimChar"/>
-        </w:rPr>
-        <w:t xml:space="preserve">#&gt; Local:    main /Users/sjeknic/Documents/Stanford_University/Year7/software_eng/finalproject</w:t>
-      </w:r>
-      <w:r>
-        <w:br/>
-      </w:r>
-      <w:r>
-        <w:rPr>
-          <w:rStyle w:val="VerbatimChar"/>
-        </w:rPr>
-        <w:t xml:space="preserve">#&gt; Remote:   main @ origin (https://github.com/sjeknic/finalproject)</w:t>
-      </w:r>
-      <w:r>
-        <w:br/>
-      </w:r>
-      <w:r>
-        <w:rPr>
-          <w:rStyle w:val="VerbatimChar"/>
-        </w:rPr>
-        <w:t xml:space="preserve">#&gt; Head:     [746d0cc] 2021-12-09: Merge branch 'main' of https://github.com/sjeknic/finalproject</w:t>
       </w:r>
     </w:p>
     <w:bookmarkEnd w:id="33"/>

</xml_diff>